<commit_message>
Finished the Navigation. Started implemeting content for "About" section. | Update #5 |
</commit_message>
<xml_diff>
--- a/Eco-Project-Docs.docx
+++ b/Eco-Project-Docs.docx
@@ -497,7 +497,25 @@
           <w:sz w:val="32"/>
           <w:szCs w:val="32"/>
         </w:rPr>
-        <w:t xml:space="preserve">-Globe. Team that is introducing eco-friendliness to people in a right and simple way. We want more people to know why </w:t>
+        <w:t xml:space="preserve">-Globe. Team that is introducing eco-friendliness to people in a right and </w:t>
+      </w:r>
+      <w:r>
+        <w:rPr>
+          <w:rFonts w:cstheme="minorHAnsi"/>
+          <w:i/>
+          <w:sz w:val="32"/>
+          <w:szCs w:val="32"/>
+        </w:rPr>
+        <w:t xml:space="preserve">a </w:t>
+      </w:r>
+      <w:r>
+        <w:rPr>
+          <w:rFonts w:cstheme="minorHAnsi"/>
+          <w:i/>
+          <w:sz w:val="32"/>
+          <w:szCs w:val="32"/>
+        </w:rPr>
+        <w:t xml:space="preserve">simple way. We want more people to know why </w:t>
       </w:r>
       <w:r>
         <w:rPr>
@@ -560,7 +578,100 @@
           <w:sz w:val="32"/>
           <w:szCs w:val="32"/>
         </w:rPr>
-        <w:t xml:space="preserve"> world.”</w:t>
+        <w:t xml:space="preserve"> world.</w:t>
+      </w:r>
+      <w:r>
+        <w:rPr>
+          <w:rFonts w:cstheme="minorHAnsi"/>
+          <w:i/>
+          <w:sz w:val="32"/>
+          <w:szCs w:val="32"/>
+        </w:rPr>
+        <w:t xml:space="preserve"> Becoming eco-friendly isn’t really that hard.</w:t>
+      </w:r>
+      <w:r>
+        <w:rPr>
+          <w:rFonts w:cstheme="minorHAnsi"/>
+          <w:i/>
+          <w:sz w:val="32"/>
+          <w:szCs w:val="32"/>
+        </w:rPr>
+        <w:t xml:space="preserve"> It simply means</w:t>
+      </w:r>
+      <w:r>
+        <w:rPr>
+          <w:rFonts w:cstheme="minorHAnsi"/>
+          <w:i/>
+          <w:sz w:val="32"/>
+          <w:szCs w:val="32"/>
+        </w:rPr>
+        <w:t xml:space="preserve"> </w:t>
+      </w:r>
+      <w:r>
+        <w:rPr>
+          <w:rFonts w:cstheme="minorHAnsi"/>
+          <w:i/>
+          <w:sz w:val="32"/>
+          <w:szCs w:val="32"/>
+        </w:rPr>
+        <w:t>having a lifestyle that is</w:t>
+      </w:r>
+      <w:r>
+        <w:rPr>
+          <w:rFonts w:cstheme="minorHAnsi"/>
+          <w:i/>
+          <w:sz w:val="32"/>
+          <w:szCs w:val="32"/>
+        </w:rPr>
+        <w:t xml:space="preserve"> better for the environment</w:t>
+      </w:r>
+      <w:r>
+        <w:rPr>
+          <w:rFonts w:cstheme="minorHAnsi"/>
+          <w:i/>
+          <w:sz w:val="32"/>
+          <w:szCs w:val="32"/>
+        </w:rPr>
+        <w:t>.</w:t>
+      </w:r>
+      <w:r>
+        <w:rPr>
+          <w:rFonts w:cstheme="minorHAnsi"/>
+          <w:i/>
+          <w:sz w:val="32"/>
+          <w:szCs w:val="32"/>
+        </w:rPr>
+        <w:t xml:space="preserve"> Learning to become </w:t>
+      </w:r>
+      <w:r>
+        <w:rPr>
+          <w:rFonts w:cstheme="minorHAnsi"/>
+          <w:i/>
+          <w:sz w:val="32"/>
+          <w:szCs w:val="32"/>
+        </w:rPr>
+        <w:lastRenderedPageBreak/>
+        <w:t>eco-friendly is even easier, but it is very important.</w:t>
+      </w:r>
+      <w:r>
+        <w:rPr>
+          <w:rFonts w:cstheme="minorHAnsi"/>
+          <w:i/>
+          <w:sz w:val="32"/>
+          <w:szCs w:val="32"/>
+        </w:rPr>
+        <w:t xml:space="preserve"> Sometimes, small steps can make a big difference.</w:t>
+      </w:r>
+      <w:bookmarkStart w:id="0" w:name="_GoBack"/>
+      <w:bookmarkEnd w:id="0"/>
+      <w:r>
+        <w:rPr>
+          <w:rFonts w:cstheme="minorHAnsi"/>
+          <w:i/>
+          <w:sz w:val="32"/>
+          <w:szCs w:val="32"/>
+        </w:rPr>
+        <w:t>”</w:t>
       </w:r>
     </w:p>
     <w:p>
@@ -953,16 +1064,7 @@
           <w:sz w:val="32"/>
           <w:szCs w:val="32"/>
         </w:rPr>
-        <w:t>leading pollutant entering the     oceans is sewage, plastic is a serious issue as well. Over a 90% of plastics are not recycled. Corporate giants producing products made from plastic such as Coca-Cola, Pepsi, Starbucks, McDonald’s etc. will and</w:t>
-      </w:r>
-      <w:r>
-        <w:rPr>
-          <w:rFonts w:cstheme="minorHAnsi"/>
-          <w:i/>
-          <w:sz w:val="32"/>
-          <w:szCs w:val="32"/>
-        </w:rPr>
-        <w:t xml:space="preserve"> are already looking </w:t>
+        <w:t xml:space="preserve">leading pollutant entering the     </w:t>
       </w:r>
       <w:r>
         <w:rPr>
@@ -972,7 +1074,16 @@
           <w:szCs w:val="32"/>
         </w:rPr>
         <w:lastRenderedPageBreak/>
-        <w:t>forward for producing and delivering goods in a way that respects oceans and this planet. There is many ways you can participate in reducing marine pollution campaigns. One of them is signing *THIS* petition. Read more about ocean pollution to get more familiar with it and see all of the possible ways you can participate in.</w:t>
+        <w:t>oceans is sewage, plastic is a serious issue as well. Over a 90% of plastics are not recycled. Corporate giants producing products made from plastic such as Coca-Cola, Pepsi, Starbucks, McDonald’s etc. will and</w:t>
+      </w:r>
+      <w:r>
+        <w:rPr>
+          <w:rFonts w:cstheme="minorHAnsi"/>
+          <w:i/>
+          <w:sz w:val="32"/>
+          <w:szCs w:val="32"/>
+        </w:rPr>
+        <w:t xml:space="preserve"> are already looking forward for producing and delivering goods in a way that respects oceans and this planet. There is many ways you can participate in reducing marine pollution campaigns. One of them is signing *THIS* petition. Read more about ocean pollution to get more familiar with it and see all of the possible ways you can participate in.</w:t>
       </w:r>
     </w:p>
     <w:p>
@@ -1145,6 +1256,7 @@
           <w:sz w:val="32"/>
           <w:szCs w:val="32"/>
         </w:rPr>
+        <w:lastRenderedPageBreak/>
         <w:t xml:space="preserve">TITLE: </w:t>
       </w:r>
       <w:r>
@@ -1179,17 +1291,7 @@
           <w:sz w:val="32"/>
           <w:szCs w:val="32"/>
         </w:rPr>
-        <w:t xml:space="preserve">Being eco-friendly simply means having a lifestyle that are better for the environment. Learning to be more environmentally friendly is easier than you think. You don’t have </w:t>
-      </w:r>
-      <w:r>
-        <w:rPr>
-          <w:rFonts w:cstheme="minorHAnsi"/>
-          <w:i/>
-          <w:sz w:val="32"/>
-          <w:szCs w:val="32"/>
-        </w:rPr>
-        <w:lastRenderedPageBreak/>
-        <w:t>to jump in by changing everything, starting small is more sustainable and it is a part of your normal life. First of all, be more aware of resources that you use every single day. You can try practicing conservation by turning the lights off as you are leaving the room etc. As well you can start planting trees at empty landscapes around your home. You can start conserving water, use less fossil fuel based products, buy locally grown products etc. We will talk more about this in special section! Read more about it there.</w:t>
+        <w:t>Being eco-friendly simply means having a lifestyle that are better for the environment. Learning to be more environmentally friendly is easier than you think. You don’t have to jump in by changing everything, starting small is more sustainable and it is a part of your normal life. First of all, be more aware of resources that you use every single day. You can try practicing conservation by turning the lights off as you are leaving the room etc. As well you can start planting trees at empty landscapes around your home. You can start conserving water, use less fossil fuel based products, buy locally grown products etc. We will talk more about this in special section! Read more about it there.</w:t>
       </w:r>
     </w:p>
     <w:p>
@@ -1390,6 +1492,7 @@
           <w:sz w:val="32"/>
           <w:szCs w:val="32"/>
         </w:rPr>
+        <w:lastRenderedPageBreak/>
         <w:t>Paragraph: “</w:t>
       </w:r>
       <w:r>
@@ -1436,370 +1539,379 @@
           <w:sz w:val="32"/>
           <w:szCs w:val="32"/>
         </w:rPr>
+        <w:t>Button</w:t>
+      </w:r>
+      <w:r>
+        <w:rPr>
+          <w:rFonts w:cstheme="minorHAnsi"/>
+          <w:b/>
+          <w:sz w:val="32"/>
+          <w:szCs w:val="32"/>
+        </w:rPr>
+        <w:t xml:space="preserve"> | Style - 2</w:t>
+      </w:r>
+      <w:r>
+        <w:rPr>
+          <w:rFonts w:cstheme="minorHAnsi"/>
+          <w:b/>
+          <w:sz w:val="32"/>
+          <w:szCs w:val="32"/>
+        </w:rPr>
+        <w:t xml:space="preserve">: </w:t>
+      </w:r>
+      <w:r>
+        <w:rPr>
+          <w:rFonts w:cstheme="minorHAnsi"/>
+          <w:sz w:val="32"/>
+          <w:szCs w:val="32"/>
+        </w:rPr>
+        <w:t>Primary Color (To be defined), With the text: Read More + Arrow</w:t>
+      </w:r>
+    </w:p>
+    <w:p>
+      <w:pPr>
+        <w:ind w:left="720"/>
+        <w:rPr>
+          <w:rFonts w:cstheme="minorHAnsi"/>
+          <w:sz w:val="32"/>
+          <w:szCs w:val="32"/>
+        </w:rPr>
+      </w:pPr>
+      <w:r>
+        <w:rPr>
+          <w:rFonts w:cstheme="minorHAnsi"/>
+          <w:b/>
+          <w:sz w:val="32"/>
+          <w:szCs w:val="32"/>
+        </w:rPr>
+        <w:t>Triangle 2:</w:t>
+      </w:r>
+      <w:r>
+        <w:rPr>
+          <w:rFonts w:cstheme="minorHAnsi"/>
+          <w:sz w:val="32"/>
+          <w:szCs w:val="32"/>
+        </w:rPr>
+        <w:br/>
+      </w:r>
+      <w:r>
+        <w:rPr>
+          <w:rFonts w:cstheme="minorHAnsi"/>
+          <w:b/>
+          <w:sz w:val="32"/>
+          <w:szCs w:val="32"/>
+        </w:rPr>
+        <w:t xml:space="preserve">Header 3: </w:t>
+      </w:r>
+      <w:r>
+        <w:rPr>
+          <w:rFonts w:cstheme="minorHAnsi"/>
+          <w:sz w:val="32"/>
+          <w:szCs w:val="32"/>
+        </w:rPr>
+        <w:t>Ocean Pollution</w:t>
+      </w:r>
+      <w:r>
+        <w:rPr>
+          <w:rFonts w:cstheme="minorHAnsi"/>
+          <w:sz w:val="32"/>
+          <w:szCs w:val="32"/>
+        </w:rPr>
+        <w:br/>
+      </w:r>
+      <w:r>
+        <w:rPr>
+          <w:rFonts w:cstheme="minorHAnsi"/>
+          <w:b/>
+          <w:sz w:val="32"/>
+          <w:szCs w:val="32"/>
+        </w:rPr>
+        <w:t>Paragraph: “</w:t>
+      </w:r>
+      <w:r>
+        <w:rPr>
+          <w:rFonts w:cstheme="minorHAnsi"/>
+          <w:i/>
+          <w:sz w:val="32"/>
+          <w:szCs w:val="32"/>
+        </w:rPr>
+        <w:t>Leading pollutant entering oceans is sewage, plastic is the big issue as well. Learn how you can lower and prevent marine pollution in the special section related to marine pollution only.</w:t>
+      </w:r>
+      <w:r>
+        <w:rPr>
+          <w:rFonts w:cstheme="minorHAnsi"/>
+          <w:i/>
+          <w:sz w:val="32"/>
+          <w:szCs w:val="32"/>
+        </w:rPr>
+        <w:t>”</w:t>
+      </w:r>
+      <w:r>
+        <w:rPr>
+          <w:rFonts w:cstheme="minorHAnsi"/>
+          <w:i/>
+          <w:sz w:val="32"/>
+          <w:szCs w:val="32"/>
+        </w:rPr>
+        <w:br/>
+      </w:r>
+      <w:r>
+        <w:rPr>
+          <w:rFonts w:cstheme="minorHAnsi"/>
+          <w:b/>
+          <w:sz w:val="32"/>
+          <w:szCs w:val="32"/>
+        </w:rPr>
+        <w:t>Button</w:t>
+      </w:r>
+      <w:r>
+        <w:rPr>
+          <w:rFonts w:cstheme="minorHAnsi"/>
+          <w:b/>
+          <w:sz w:val="32"/>
+          <w:szCs w:val="32"/>
+        </w:rPr>
+        <w:t xml:space="preserve"> | Style - 2</w:t>
+      </w:r>
+      <w:r>
+        <w:rPr>
+          <w:rFonts w:cstheme="minorHAnsi"/>
+          <w:b/>
+          <w:sz w:val="32"/>
+          <w:szCs w:val="32"/>
+        </w:rPr>
+        <w:t>:</w:t>
+      </w:r>
+      <w:r>
+        <w:rPr>
+          <w:rFonts w:cstheme="minorHAnsi"/>
+          <w:sz w:val="32"/>
+          <w:szCs w:val="32"/>
+        </w:rPr>
+        <w:t xml:space="preserve"> Primary Color (To be defined), With the text: Read More + Arrow</w:t>
+      </w:r>
+    </w:p>
+    <w:p>
+      <w:pPr>
+        <w:ind w:left="720"/>
+        <w:rPr>
+          <w:rFonts w:cstheme="minorHAnsi"/>
+          <w:sz w:val="32"/>
+          <w:szCs w:val="32"/>
+        </w:rPr>
+      </w:pPr>
+    </w:p>
+    <w:p>
+      <w:pPr>
+        <w:ind w:left="720"/>
+        <w:rPr>
+          <w:rFonts w:cstheme="minorHAnsi"/>
+          <w:sz w:val="32"/>
+          <w:szCs w:val="32"/>
+        </w:rPr>
+      </w:pPr>
+      <w:r>
+        <w:rPr>
+          <w:rFonts w:cstheme="minorHAnsi"/>
+          <w:b/>
+          <w:sz w:val="32"/>
+          <w:szCs w:val="32"/>
+        </w:rPr>
+        <w:t>Triangle 3:</w:t>
+      </w:r>
+      <w:r>
+        <w:rPr>
+          <w:rFonts w:cstheme="minorHAnsi"/>
+          <w:sz w:val="32"/>
+          <w:szCs w:val="32"/>
+        </w:rPr>
+        <w:br/>
+      </w:r>
+      <w:r>
+        <w:rPr>
+          <w:rFonts w:cstheme="minorHAnsi"/>
+          <w:b/>
+          <w:sz w:val="32"/>
+          <w:szCs w:val="32"/>
+        </w:rPr>
+        <w:t xml:space="preserve">Header 3: </w:t>
+      </w:r>
+      <w:r>
+        <w:rPr>
+          <w:rFonts w:cstheme="minorHAnsi"/>
+          <w:sz w:val="32"/>
+          <w:szCs w:val="32"/>
+        </w:rPr>
+        <w:t>Fossil Fuels and other Fuels</w:t>
+      </w:r>
+      <w:r>
+        <w:rPr>
+          <w:rFonts w:cstheme="minorHAnsi"/>
+          <w:sz w:val="32"/>
+          <w:szCs w:val="32"/>
+        </w:rPr>
+        <w:br/>
+      </w:r>
+      <w:r>
+        <w:rPr>
+          <w:rFonts w:cstheme="minorHAnsi"/>
+          <w:b/>
+          <w:sz w:val="32"/>
+          <w:szCs w:val="32"/>
+        </w:rPr>
+        <w:t>Paragraph: “</w:t>
+      </w:r>
+      <w:r>
+        <w:rPr>
+          <w:rFonts w:cstheme="minorHAnsi"/>
+          <w:i/>
+          <w:sz w:val="32"/>
+          <w:szCs w:val="32"/>
+        </w:rPr>
+        <w:t>Fossil Fuels and other fuels are mainly responsible for acid rains, land, air and water pollution and after all they are health-harming. Transportation related activities are responsible for these problems. Electric cars and companies producing them are aiming to change this.”</w:t>
+      </w:r>
+      <w:r>
+        <w:rPr>
+          <w:rFonts w:cstheme="minorHAnsi"/>
+          <w:i/>
+          <w:sz w:val="32"/>
+          <w:szCs w:val="32"/>
+        </w:rPr>
+        <w:br/>
+      </w:r>
+      <w:r>
+        <w:rPr>
+          <w:rFonts w:cstheme="minorHAnsi"/>
+          <w:b/>
+          <w:sz w:val="32"/>
+          <w:szCs w:val="32"/>
+        </w:rPr>
+        <w:t>Button</w:t>
+      </w:r>
+      <w:r>
+        <w:rPr>
+          <w:rFonts w:cstheme="minorHAnsi"/>
+          <w:b/>
+          <w:sz w:val="32"/>
+          <w:szCs w:val="32"/>
+        </w:rPr>
+        <w:t xml:space="preserve"> | Style - 2</w:t>
+      </w:r>
+      <w:r>
+        <w:rPr>
+          <w:rFonts w:cstheme="minorHAnsi"/>
+          <w:b/>
+          <w:sz w:val="32"/>
+          <w:szCs w:val="32"/>
+        </w:rPr>
+        <w:t>:</w:t>
+      </w:r>
+      <w:r>
+        <w:rPr>
+          <w:rFonts w:cstheme="minorHAnsi"/>
+          <w:sz w:val="32"/>
+          <w:szCs w:val="32"/>
+        </w:rPr>
+        <w:t xml:space="preserve"> Primary Color (To be defined), With the text: Read More + Arrow</w:t>
+      </w:r>
+    </w:p>
+    <w:p>
+      <w:pPr>
+        <w:ind w:left="720"/>
+        <w:rPr>
+          <w:rFonts w:cstheme="minorHAnsi"/>
+          <w:sz w:val="32"/>
+          <w:szCs w:val="32"/>
+        </w:rPr>
+      </w:pPr>
+    </w:p>
+    <w:p>
+      <w:pPr>
+        <w:ind w:left="720"/>
+        <w:rPr>
+          <w:rFonts w:cstheme="minorHAnsi"/>
+          <w:sz w:val="32"/>
+          <w:szCs w:val="32"/>
+        </w:rPr>
+      </w:pPr>
+      <w:r>
+        <w:rPr>
+          <w:rFonts w:cstheme="minorHAnsi"/>
+          <w:b/>
+          <w:sz w:val="32"/>
+          <w:szCs w:val="32"/>
+        </w:rPr>
+        <w:t>Triangle 4</w:t>
+      </w:r>
+      <w:r>
+        <w:rPr>
+          <w:rFonts w:cstheme="minorHAnsi"/>
+          <w:b/>
+          <w:sz w:val="32"/>
+          <w:szCs w:val="32"/>
+        </w:rPr>
+        <w:t>:</w:t>
+      </w:r>
+      <w:r>
+        <w:rPr>
+          <w:rFonts w:cstheme="minorHAnsi"/>
+          <w:sz w:val="32"/>
+          <w:szCs w:val="32"/>
+        </w:rPr>
+        <w:br/>
+      </w:r>
+      <w:r>
+        <w:rPr>
+          <w:rFonts w:cstheme="minorHAnsi"/>
+          <w:b/>
+          <w:sz w:val="32"/>
+          <w:szCs w:val="32"/>
+        </w:rPr>
+        <w:t xml:space="preserve">Header 3: </w:t>
+      </w:r>
+      <w:r>
+        <w:rPr>
+          <w:rFonts w:cstheme="minorHAnsi"/>
+          <w:sz w:val="32"/>
+          <w:szCs w:val="32"/>
+        </w:rPr>
+        <w:t xml:space="preserve"> Become Eco-Friendly Person</w:t>
+      </w:r>
+      <w:r>
+        <w:rPr>
+          <w:rFonts w:cstheme="minorHAnsi"/>
+          <w:sz w:val="32"/>
+          <w:szCs w:val="32"/>
+        </w:rPr>
+        <w:br/>
+      </w:r>
+      <w:r>
+        <w:rPr>
+          <w:rFonts w:cstheme="minorHAnsi"/>
+          <w:b/>
+          <w:sz w:val="32"/>
+          <w:szCs w:val="32"/>
+        </w:rPr>
+        <w:t>Paragraph: “</w:t>
+      </w:r>
+      <w:r>
+        <w:rPr>
+          <w:rFonts w:cstheme="minorHAnsi"/>
+          <w:i/>
+          <w:sz w:val="32"/>
+          <w:szCs w:val="32"/>
+        </w:rPr>
+        <w:t xml:space="preserve">Being eco-friendly simply means having a lifestyle </w:t>
+      </w:r>
+      <w:r>
+        <w:rPr>
+          <w:rFonts w:cstheme="minorHAnsi"/>
+          <w:i/>
+          <w:sz w:val="32"/>
+          <w:szCs w:val="32"/>
+        </w:rPr>
         <w:lastRenderedPageBreak/>
-        <w:t>Button</w:t>
-      </w:r>
-      <w:r>
-        <w:rPr>
-          <w:rFonts w:cstheme="minorHAnsi"/>
-          <w:b/>
-          <w:sz w:val="32"/>
-          <w:szCs w:val="32"/>
-        </w:rPr>
-        <w:t xml:space="preserve"> | Style - 2</w:t>
-      </w:r>
-      <w:r>
-        <w:rPr>
-          <w:rFonts w:cstheme="minorHAnsi"/>
-          <w:b/>
-          <w:sz w:val="32"/>
-          <w:szCs w:val="32"/>
-        </w:rPr>
-        <w:t xml:space="preserve">: </w:t>
-      </w:r>
-      <w:r>
-        <w:rPr>
-          <w:rFonts w:cstheme="minorHAnsi"/>
-          <w:sz w:val="32"/>
-          <w:szCs w:val="32"/>
-        </w:rPr>
-        <w:t>Primary Color (To be defined), With the text: Read More + Arrow</w:t>
-      </w:r>
-    </w:p>
-    <w:p>
-      <w:pPr>
-        <w:ind w:left="720"/>
-        <w:rPr>
-          <w:rFonts w:cstheme="minorHAnsi"/>
-          <w:sz w:val="32"/>
-          <w:szCs w:val="32"/>
-        </w:rPr>
-      </w:pPr>
-      <w:r>
-        <w:rPr>
-          <w:rFonts w:cstheme="minorHAnsi"/>
-          <w:b/>
-          <w:sz w:val="32"/>
-          <w:szCs w:val="32"/>
-        </w:rPr>
-        <w:t>Triangle 2:</w:t>
-      </w:r>
-      <w:r>
-        <w:rPr>
-          <w:rFonts w:cstheme="minorHAnsi"/>
-          <w:sz w:val="32"/>
-          <w:szCs w:val="32"/>
-        </w:rPr>
-        <w:br/>
-      </w:r>
-      <w:r>
-        <w:rPr>
-          <w:rFonts w:cstheme="minorHAnsi"/>
-          <w:b/>
-          <w:sz w:val="32"/>
-          <w:szCs w:val="32"/>
-        </w:rPr>
-        <w:t xml:space="preserve">Header 3: </w:t>
-      </w:r>
-      <w:r>
-        <w:rPr>
-          <w:rFonts w:cstheme="minorHAnsi"/>
-          <w:sz w:val="32"/>
-          <w:szCs w:val="32"/>
-        </w:rPr>
-        <w:t>Ocean Pollution</w:t>
-      </w:r>
-      <w:r>
-        <w:rPr>
-          <w:rFonts w:cstheme="minorHAnsi"/>
-          <w:sz w:val="32"/>
-          <w:szCs w:val="32"/>
-        </w:rPr>
-        <w:br/>
-      </w:r>
-      <w:r>
-        <w:rPr>
-          <w:rFonts w:cstheme="minorHAnsi"/>
-          <w:b/>
-          <w:sz w:val="32"/>
-          <w:szCs w:val="32"/>
-        </w:rPr>
-        <w:t>Paragraph: “</w:t>
-      </w:r>
-      <w:r>
-        <w:rPr>
-          <w:rFonts w:cstheme="minorHAnsi"/>
-          <w:i/>
-          <w:sz w:val="32"/>
-          <w:szCs w:val="32"/>
-        </w:rPr>
-        <w:t>Leading pollutant entering oceans is sewage, plastic is the big issue as well. Learn how you can lower and prevent marine pollution in the special section related to marine pollution only.</w:t>
-      </w:r>
-      <w:r>
-        <w:rPr>
-          <w:rFonts w:cstheme="minorHAnsi"/>
-          <w:i/>
-          <w:sz w:val="32"/>
-          <w:szCs w:val="32"/>
-        </w:rPr>
-        <w:t>”</w:t>
-      </w:r>
-      <w:r>
-        <w:rPr>
-          <w:rFonts w:cstheme="minorHAnsi"/>
-          <w:i/>
-          <w:sz w:val="32"/>
-          <w:szCs w:val="32"/>
-        </w:rPr>
-        <w:br/>
-      </w:r>
-      <w:r>
-        <w:rPr>
-          <w:rFonts w:cstheme="minorHAnsi"/>
-          <w:b/>
-          <w:sz w:val="32"/>
-          <w:szCs w:val="32"/>
-        </w:rPr>
-        <w:t>Button</w:t>
-      </w:r>
-      <w:r>
-        <w:rPr>
-          <w:rFonts w:cstheme="minorHAnsi"/>
-          <w:b/>
-          <w:sz w:val="32"/>
-          <w:szCs w:val="32"/>
-        </w:rPr>
-        <w:t xml:space="preserve"> | Style - 2</w:t>
-      </w:r>
-      <w:r>
-        <w:rPr>
-          <w:rFonts w:cstheme="minorHAnsi"/>
-          <w:b/>
-          <w:sz w:val="32"/>
-          <w:szCs w:val="32"/>
-        </w:rPr>
-        <w:t>:</w:t>
-      </w:r>
-      <w:r>
-        <w:rPr>
-          <w:rFonts w:cstheme="minorHAnsi"/>
-          <w:sz w:val="32"/>
-          <w:szCs w:val="32"/>
-        </w:rPr>
-        <w:t xml:space="preserve"> Primary Color (To be defined), With the text: Read More + Arrow</w:t>
-      </w:r>
-    </w:p>
-    <w:p>
-      <w:pPr>
-        <w:ind w:left="720"/>
-        <w:rPr>
-          <w:rFonts w:cstheme="minorHAnsi"/>
-          <w:sz w:val="32"/>
-          <w:szCs w:val="32"/>
-        </w:rPr>
-      </w:pPr>
-    </w:p>
-    <w:p>
-      <w:pPr>
-        <w:ind w:left="720"/>
-        <w:rPr>
-          <w:rFonts w:cstheme="minorHAnsi"/>
-          <w:sz w:val="32"/>
-          <w:szCs w:val="32"/>
-        </w:rPr>
-      </w:pPr>
-      <w:r>
-        <w:rPr>
-          <w:rFonts w:cstheme="minorHAnsi"/>
-          <w:b/>
-          <w:sz w:val="32"/>
-          <w:szCs w:val="32"/>
-        </w:rPr>
-        <w:t>Triangle 3:</w:t>
-      </w:r>
-      <w:r>
-        <w:rPr>
-          <w:rFonts w:cstheme="minorHAnsi"/>
-          <w:sz w:val="32"/>
-          <w:szCs w:val="32"/>
-        </w:rPr>
-        <w:br/>
-      </w:r>
-      <w:r>
-        <w:rPr>
-          <w:rFonts w:cstheme="minorHAnsi"/>
-          <w:b/>
-          <w:sz w:val="32"/>
-          <w:szCs w:val="32"/>
-        </w:rPr>
-        <w:t xml:space="preserve">Header 3: </w:t>
-      </w:r>
-      <w:r>
-        <w:rPr>
-          <w:rFonts w:cstheme="minorHAnsi"/>
-          <w:sz w:val="32"/>
-          <w:szCs w:val="32"/>
-        </w:rPr>
-        <w:t>Fossil Fuels and other Fuels</w:t>
-      </w:r>
-      <w:r>
-        <w:rPr>
-          <w:rFonts w:cstheme="minorHAnsi"/>
-          <w:sz w:val="32"/>
-          <w:szCs w:val="32"/>
-        </w:rPr>
-        <w:br/>
-      </w:r>
-      <w:r>
-        <w:rPr>
-          <w:rFonts w:cstheme="minorHAnsi"/>
-          <w:b/>
-          <w:sz w:val="32"/>
-          <w:szCs w:val="32"/>
-        </w:rPr>
-        <w:t>Paragraph: “</w:t>
-      </w:r>
-      <w:r>
-        <w:rPr>
-          <w:rFonts w:cstheme="minorHAnsi"/>
-          <w:i/>
-          <w:sz w:val="32"/>
-          <w:szCs w:val="32"/>
-        </w:rPr>
-        <w:t>Fossil Fuels and other fuels are mainly responsible for acid rains, land, air and water pollution and after all they are health-harming. Transportation related activities are responsible for these problems. Electric cars and companies producing them are aiming to change this.”</w:t>
-      </w:r>
-      <w:r>
-        <w:rPr>
-          <w:rFonts w:cstheme="minorHAnsi"/>
-          <w:i/>
-          <w:sz w:val="32"/>
-          <w:szCs w:val="32"/>
-        </w:rPr>
-        <w:br/>
-      </w:r>
-      <w:r>
-        <w:rPr>
-          <w:rFonts w:cstheme="minorHAnsi"/>
-          <w:b/>
-          <w:sz w:val="32"/>
-          <w:szCs w:val="32"/>
-        </w:rPr>
-        <w:t>Button</w:t>
-      </w:r>
-      <w:r>
-        <w:rPr>
-          <w:rFonts w:cstheme="minorHAnsi"/>
-          <w:b/>
-          <w:sz w:val="32"/>
-          <w:szCs w:val="32"/>
-        </w:rPr>
-        <w:t xml:space="preserve"> | Style - 2</w:t>
-      </w:r>
-      <w:r>
-        <w:rPr>
-          <w:rFonts w:cstheme="minorHAnsi"/>
-          <w:b/>
-          <w:sz w:val="32"/>
-          <w:szCs w:val="32"/>
-        </w:rPr>
-        <w:t>:</w:t>
-      </w:r>
-      <w:r>
-        <w:rPr>
-          <w:rFonts w:cstheme="minorHAnsi"/>
-          <w:sz w:val="32"/>
-          <w:szCs w:val="32"/>
-        </w:rPr>
-        <w:t xml:space="preserve"> Primary Color (To be defined), With the text: Read More + Arrow</w:t>
-      </w:r>
-    </w:p>
-    <w:p>
-      <w:pPr>
-        <w:ind w:left="720"/>
-        <w:rPr>
-          <w:rFonts w:cstheme="minorHAnsi"/>
-          <w:sz w:val="32"/>
-          <w:szCs w:val="32"/>
-        </w:rPr>
-      </w:pPr>
-    </w:p>
-    <w:p>
-      <w:pPr>
-        <w:ind w:left="720"/>
-        <w:rPr>
-          <w:rFonts w:cstheme="minorHAnsi"/>
-          <w:sz w:val="32"/>
-          <w:szCs w:val="32"/>
-        </w:rPr>
-      </w:pPr>
-      <w:r>
-        <w:rPr>
-          <w:rFonts w:cstheme="minorHAnsi"/>
-          <w:b/>
-          <w:sz w:val="32"/>
-          <w:szCs w:val="32"/>
-        </w:rPr>
-        <w:t>Triangle 4</w:t>
-      </w:r>
-      <w:r>
-        <w:rPr>
-          <w:rFonts w:cstheme="minorHAnsi"/>
-          <w:b/>
-          <w:sz w:val="32"/>
-          <w:szCs w:val="32"/>
-        </w:rPr>
-        <w:t>:</w:t>
-      </w:r>
-      <w:r>
-        <w:rPr>
-          <w:rFonts w:cstheme="minorHAnsi"/>
-          <w:sz w:val="32"/>
-          <w:szCs w:val="32"/>
-        </w:rPr>
-        <w:br/>
-      </w:r>
-      <w:r>
-        <w:rPr>
-          <w:rFonts w:cstheme="minorHAnsi"/>
-          <w:b/>
-          <w:sz w:val="32"/>
-          <w:szCs w:val="32"/>
-        </w:rPr>
-        <w:t xml:space="preserve">Header 3: </w:t>
-      </w:r>
-      <w:r>
-        <w:rPr>
-          <w:rFonts w:cstheme="minorHAnsi"/>
-          <w:sz w:val="32"/>
-          <w:szCs w:val="32"/>
-        </w:rPr>
-        <w:t xml:space="preserve"> Become Eco-Friendly Person</w:t>
-      </w:r>
-      <w:r>
-        <w:rPr>
-          <w:rFonts w:cstheme="minorHAnsi"/>
-          <w:sz w:val="32"/>
-          <w:szCs w:val="32"/>
-        </w:rPr>
-        <w:br/>
-      </w:r>
-      <w:r>
-        <w:rPr>
-          <w:rFonts w:cstheme="minorHAnsi"/>
-          <w:b/>
-          <w:sz w:val="32"/>
-          <w:szCs w:val="32"/>
-        </w:rPr>
-        <w:t>Paragraph: “</w:t>
-      </w:r>
-      <w:r>
-        <w:rPr>
-          <w:rFonts w:cstheme="minorHAnsi"/>
-          <w:i/>
-          <w:sz w:val="32"/>
-          <w:szCs w:val="32"/>
-        </w:rPr>
-        <w:t>Being eco-friendly simply means having a lifestyle that are better for the environment.</w:t>
+        <w:t>that are better for the environment.</w:t>
       </w:r>
       <w:r>
         <w:rPr>
@@ -2296,16 +2408,7 @@
           <w:sz w:val="32"/>
           <w:szCs w:val="32"/>
         </w:rPr>
-        <w:t xml:space="preserve">Logos of multiple eco-friendly companies. Such as: </w:t>
-      </w:r>
-      <w:r>
-        <w:rPr>
-          <w:rFonts w:cstheme="minorHAnsi"/>
-          <w:sz w:val="32"/>
-          <w:szCs w:val="32"/>
-        </w:rPr>
-        <w:lastRenderedPageBreak/>
-        <w:t>SolarCity, Tesla, Nissan, Renault etc.</w:t>
+        <w:t>Logos of multiple eco-friendly companies. Such as: SolarCity, Tesla, Nissan, Renault etc.</w:t>
       </w:r>
       <w:r>
         <w:rPr>
@@ -2369,8 +2472,6 @@
           <w:szCs w:val="32"/>
         </w:rPr>
       </w:pPr>
-      <w:bookmarkStart w:id="0" w:name="_GoBack"/>
-      <w:bookmarkEnd w:id="0"/>
     </w:p>
     <w:p>
       <w:pPr>
@@ -3613,7 +3714,7 @@
   <a:extraClrSchemeLst/>
   <a:extLst>
     <a:ext uri="{05A4C25C-085E-4340-85A3-A5531E510DB2}">
-      <thm15:themeFamily xmlns:thm15="http://schemas.microsoft.com/office/thememl/2012/main" xmlns="" name="Office Theme" id="{62F939B6-93AF-4DB8-9C6B-D6C7DFDC589F}" vid="{4A3C46E8-61CC-4603-A589-7422A47A8E4A}"/>
+      <thm15:themeFamily xmlns="" xmlns:thm15="http://schemas.microsoft.com/office/thememl/2012/main" name="Office Theme" id="{62F939B6-93AF-4DB8-9C6B-D6C7DFDC589F}" vid="{4A3C46E8-61CC-4603-A589-7422A47A8E4A}"/>
     </a:ext>
   </a:extLst>
 </a:theme>

</xml_diff>

<commit_message>
Finished Polishing Features/Services Section. Finished Styling Section "Sections". Section ready for improvements. | Update #7 |
</commit_message>
<xml_diff>
--- a/Eco-Project-Docs.docx
+++ b/Eco-Project-Docs.docx
@@ -662,8 +662,6 @@
         </w:rPr>
         <w:t xml:space="preserve"> Sometimes, small steps can make a big difference.</w:t>
       </w:r>
-      <w:bookmarkStart w:id="0" w:name="_GoBack"/>
-      <w:bookmarkEnd w:id="0"/>
       <w:r>
         <w:rPr>
           <w:rFonts w:cstheme="minorHAnsi"/>
@@ -1265,7 +1263,25 @@
           <w:sz w:val="32"/>
           <w:szCs w:val="32"/>
         </w:rPr>
-        <w:t>How can you be eco-friendly?</w:t>
+        <w:t>How can you be</w:t>
+      </w:r>
+      <w:r>
+        <w:rPr>
+          <w:rFonts w:cstheme="minorHAnsi"/>
+          <w:sz w:val="32"/>
+          <w:szCs w:val="32"/>
+        </w:rPr>
+        <w:t>come</w:t>
+      </w:r>
+      <w:bookmarkStart w:id="0" w:name="_GoBack"/>
+      <w:bookmarkEnd w:id="0"/>
+      <w:r>
+        <w:rPr>
+          <w:rFonts w:cstheme="minorHAnsi"/>
+          <w:sz w:val="32"/>
+          <w:szCs w:val="32"/>
+        </w:rPr>
+        <w:t xml:space="preserve"> eco-friendly?</w:t>
       </w:r>
       <w:r>
         <w:rPr>
@@ -3714,7 +3730,7 @@
   <a:extraClrSchemeLst/>
   <a:extLst>
     <a:ext uri="{05A4C25C-085E-4340-85A3-A5531E510DB2}">
-      <thm15:themeFamily xmlns="" xmlns:thm15="http://schemas.microsoft.com/office/thememl/2012/main" name="Office Theme" id="{62F939B6-93AF-4DB8-9C6B-D6C7DFDC589F}" vid="{4A3C46E8-61CC-4603-A589-7422A47A8E4A}"/>
+      <thm15:themeFamily xmlns:thm15="http://schemas.microsoft.com/office/thememl/2012/main" xmlns="" name="Office Theme" id="{62F939B6-93AF-4DB8-9C6B-D6C7DFDC589F}" vid="{4A3C46E8-61CC-4603-A589-7422A47A8E4A}"/>
     </a:ext>
   </a:extLst>
 </a:theme>

</xml_diff>